<commit_message>
added state 0-9 in phasedemo
</commit_message>
<xml_diff>
--- a/notes.docx
+++ b/notes.docx
@@ -28,7 +28,15 @@
         <w:spacing w:after="0"/>
       </w:pPr>
       <w:r>
-        <w:t xml:space="preserve">Objects (obj) = a black box that you interact with through </w:t>
+        <w:t>Objects (</w:t>
+      </w:r>
+      <w:proofErr w:type="spellStart"/>
+      <w:r>
+        <w:t>obj</w:t>
+      </w:r>
+      <w:proofErr w:type="spellEnd"/>
+      <w:r>
+        <w:t xml:space="preserve">) = a black box that you interact with through </w:t>
       </w:r>
       <w:r>
         <w:rPr>
@@ -56,8 +64,13 @@
         <w:spacing w:after="0"/>
       </w:pPr>
       <w:r>
-        <w:t>Objects: webpage, tables, forms, buttons, links, img</w:t>
-      </w:r>
+        <w:t xml:space="preserve">Objects: webpage, tables, forms, buttons, links, </w:t>
+      </w:r>
+      <w:proofErr w:type="spellStart"/>
+      <w:r>
+        <w:t>img</w:t>
+      </w:r>
+      <w:proofErr w:type="spellEnd"/>
     </w:p>
     <w:p>
       <w:pPr>
@@ -72,7 +85,15 @@
         <w:t>Events</w:t>
       </w:r>
       <w:r>
-        <w:t xml:space="preserve"> = triggers javascript to run</w:t>
+        <w:t xml:space="preserve"> = triggers </w:t>
+      </w:r>
+      <w:proofErr w:type="spellStart"/>
+      <w:r>
+        <w:t>javascript</w:t>
+      </w:r>
+      <w:proofErr w:type="spellEnd"/>
+      <w:r>
+        <w:t xml:space="preserve"> to run</w:t>
       </w:r>
     </w:p>
     <w:p>
@@ -85,7 +106,15 @@
         <w:spacing w:after="0"/>
       </w:pPr>
       <w:r>
-        <w:t>Declare javascript functions in the head of html</w:t>
+        <w:t xml:space="preserve">Declare </w:t>
+      </w:r>
+      <w:proofErr w:type="spellStart"/>
+      <w:r>
+        <w:t>javascript</w:t>
+      </w:r>
+      <w:proofErr w:type="spellEnd"/>
+      <w:r>
+        <w:t xml:space="preserve"> functions in the head of html</w:t>
       </w:r>
     </w:p>
     <w:p>
@@ -128,7 +157,15 @@
         <w:spacing w:after="0"/>
       </w:pPr>
       <w:r>
-        <w:t xml:space="preserve">    &lt;input name = “input_name” type = text&gt;</w:t>
+        <w:t xml:space="preserve">    &lt;input name = “</w:t>
+      </w:r>
+      <w:proofErr w:type="spellStart"/>
+      <w:r>
+        <w:t>input_name</w:t>
+      </w:r>
+      <w:proofErr w:type="spellEnd"/>
+      <w:r>
+        <w:t>” type = text&gt;</w:t>
       </w:r>
     </w:p>
     <w:p>
@@ -139,7 +176,28 @@
         <w:t xml:space="preserve">    &lt;input name = “input_name_2” type = button value = “Show me”</w:t>
       </w:r>
       <w:r>
-        <w:t xml:space="preserve"> onClick = “myFunction()”</w:t>
+        <w:t xml:space="preserve"> </w:t>
+      </w:r>
+      <w:proofErr w:type="spellStart"/>
+      <w:r>
+        <w:t>onClick</w:t>
+      </w:r>
+      <w:proofErr w:type="spellEnd"/>
+      <w:r>
+        <w:t xml:space="preserve"> = “</w:t>
+      </w:r>
+      <w:proofErr w:type="spellStart"/>
+      <w:proofErr w:type="gramStart"/>
+      <w:r>
+        <w:t>myFunction</w:t>
+      </w:r>
+      <w:proofErr w:type="spellEnd"/>
+      <w:r>
+        <w:t>(</w:t>
+      </w:r>
+      <w:proofErr w:type="gramEnd"/>
+      <w:r>
+        <w:t>)”</w:t>
       </w:r>
       <w:r>
         <w:t>&gt;</w:t>
@@ -153,6 +211,31 @@
         <w:t xml:space="preserve">    &lt;/form&gt;</w:t>
       </w:r>
     </w:p>
+    <w:p>
+      <w:pPr>
+        <w:spacing w:after="0"/>
+      </w:pPr>
+    </w:p>
+    <w:p>
+      <w:pPr>
+        <w:spacing w:after="0"/>
+        <w:rPr>
+          <w:b/>
+          <w:sz w:val="40"/>
+          <w:u w:val="single"/>
+        </w:rPr>
+      </w:pPr>
+      <w:r>
+        <w:rPr>
+          <w:b/>
+          <w:sz w:val="40"/>
+          <w:u w:val="single"/>
+        </w:rPr>
+        <w:t>WAMP WILL SOMETIMES NOT CLEAR ITS CACHE AND RELY ON IT FOR CODE-Y BITS, CNTRL + F5 TO CLEAR</w:t>
+      </w:r>
+      <w:bookmarkStart w:id="0" w:name="_GoBack"/>
+      <w:bookmarkEnd w:id="0"/>
+    </w:p>
     <w:p/>
     <w:p>
       <w:pPr>
@@ -185,8 +268,45 @@
         <w:spacing w:after="0" w:line="240" w:lineRule="auto"/>
       </w:pPr>
       <w:r>
-        <w:t>For (var i = [start], i &lt; 10, i++){</w:t>
-      </w:r>
+        <w:t>For (</w:t>
+      </w:r>
+      <w:proofErr w:type="spellStart"/>
+      <w:r>
+        <w:t>var</w:t>
+      </w:r>
+      <w:proofErr w:type="spellEnd"/>
+      <w:r>
+        <w:t xml:space="preserve"> </w:t>
+      </w:r>
+      <w:proofErr w:type="spellStart"/>
+      <w:r>
+        <w:t>i</w:t>
+      </w:r>
+      <w:proofErr w:type="spellEnd"/>
+      <w:r>
+        <w:t xml:space="preserve"> = [start], </w:t>
+      </w:r>
+      <w:proofErr w:type="spellStart"/>
+      <w:r>
+        <w:t>i</w:t>
+      </w:r>
+      <w:proofErr w:type="spellEnd"/>
+      <w:r>
+        <w:t xml:space="preserve"> &lt; 10, </w:t>
+      </w:r>
+      <w:proofErr w:type="spellStart"/>
+      <w:r>
+        <w:t>i</w:t>
+      </w:r>
+      <w:proofErr w:type="spellEnd"/>
+      <w:r>
+        <w:t>+</w:t>
+      </w:r>
+      <w:proofErr w:type="gramStart"/>
+      <w:r>
+        <w:t>+){</w:t>
+      </w:r>
+      <w:proofErr w:type="gramEnd"/>
     </w:p>
     <w:p>
       <w:pPr>
@@ -208,8 +328,21 @@
       <w:pPr>
         <w:spacing w:after="0" w:line="240" w:lineRule="auto"/>
       </w:pPr>
-      <w:r>
-        <w:t>For([calling arbitrary var],[condition to continue],[increment])</w:t>
+      <w:proofErr w:type="gramStart"/>
+      <w:r>
+        <w:t>For(</w:t>
+      </w:r>
+      <w:proofErr w:type="gramEnd"/>
+      <w:r>
+        <w:t xml:space="preserve">[calling arbitrary </w:t>
+      </w:r>
+      <w:proofErr w:type="spellStart"/>
+      <w:r>
+        <w:t>var</w:t>
+      </w:r>
+      <w:proofErr w:type="spellEnd"/>
+      <w:r>
+        <w:t>],[condition to continue],[increment])</w:t>
       </w:r>
     </w:p>
     <w:p>
@@ -235,16 +368,60 @@
       <w:pPr>
         <w:spacing w:after="0" w:line="240" w:lineRule="auto"/>
       </w:pPr>
-      <w:r>
-        <w:t>arr=[1,2,3,4]</w:t>
-      </w:r>
-    </w:p>
-    <w:p>
-      <w:pPr>
-        <w:spacing w:after="0" w:line="240" w:lineRule="auto"/>
-      </w:pPr>
-      <w:r>
-        <w:t>for(var i = 1, i&lt;arr.length,i++){</w:t>
+      <w:proofErr w:type="spellStart"/>
+      <w:r>
+        <w:t>arr</w:t>
+      </w:r>
+      <w:proofErr w:type="spellEnd"/>
+      <w:proofErr w:type="gramStart"/>
+      <w:r>
+        <w:t>=[</w:t>
+      </w:r>
+      <w:proofErr w:type="gramEnd"/>
+      <w:r>
+        <w:t>1,2,3,4]</w:t>
+      </w:r>
+    </w:p>
+    <w:p>
+      <w:pPr>
+        <w:spacing w:after="0" w:line="240" w:lineRule="auto"/>
+      </w:pPr>
+      <w:proofErr w:type="gramStart"/>
+      <w:r>
+        <w:t>for(</w:t>
+      </w:r>
+      <w:proofErr w:type="spellStart"/>
+      <w:proofErr w:type="gramEnd"/>
+      <w:r>
+        <w:t>var</w:t>
+      </w:r>
+      <w:proofErr w:type="spellEnd"/>
+      <w:r>
+        <w:t xml:space="preserve"> </w:t>
+      </w:r>
+      <w:proofErr w:type="spellStart"/>
+      <w:r>
+        <w:t>i</w:t>
+      </w:r>
+      <w:proofErr w:type="spellEnd"/>
+      <w:r>
+        <w:t xml:space="preserve"> = 1, </w:t>
+      </w:r>
+      <w:proofErr w:type="spellStart"/>
+      <w:r>
+        <w:t>i</w:t>
+      </w:r>
+      <w:proofErr w:type="spellEnd"/>
+      <w:r>
+        <w:t>&lt;</w:t>
+      </w:r>
+      <w:proofErr w:type="spellStart"/>
+      <w:r>
+        <w:t>arr.length,i</w:t>
+      </w:r>
+      <w:proofErr w:type="spellEnd"/>
+      <w:r>
+        <w:t>++){</w:t>
       </w:r>
     </w:p>
     <w:p>
@@ -260,7 +437,25 @@
         <w:spacing w:after="0" w:line="240" w:lineRule="auto"/>
       </w:pPr>
       <w:r>
-        <w:t xml:space="preserve">   arr.length isn’t a method so arr.length() is wrong</w:t>
+        <w:t xml:space="preserve">   </w:t>
+      </w:r>
+      <w:proofErr w:type="spellStart"/>
+      <w:proofErr w:type="gramStart"/>
+      <w:r>
+        <w:t>arr.length</w:t>
+      </w:r>
+      <w:proofErr w:type="spellEnd"/>
+      <w:proofErr w:type="gramEnd"/>
+      <w:r>
+        <w:t xml:space="preserve"> isn’t a method so </w:t>
+      </w:r>
+      <w:proofErr w:type="spellStart"/>
+      <w:r>
+        <w:t>arr.length</w:t>
+      </w:r>
+      <w:proofErr w:type="spellEnd"/>
+      <w:r>
+        <w:t>() is wrong</w:t>
       </w:r>
     </w:p>
     <w:p>
@@ -386,7 +581,15 @@
         <w:t>This:</w:t>
       </w:r>
       <w:r>
-        <w:t xml:space="preserve"> effectively the python self tag when you are creating objects but more freely used</w:t>
+        <w:t xml:space="preserve"> effectively the python </w:t>
+      </w:r>
+      <w:proofErr w:type="spellStart"/>
+      <w:r>
+        <w:t>self tag</w:t>
+      </w:r>
+      <w:proofErr w:type="spellEnd"/>
+      <w:r>
+        <w:t xml:space="preserve"> when you are creating objects but more freely used</w:t>
       </w:r>
     </w:p>
     <w:p>
@@ -395,7 +598,15 @@
       </w:pPr>
       <w:r>
         <w:tab/>
-        <w:t>Still most used in constructor functions(create objects)</w:t>
+        <w:t xml:space="preserve">Still most used in constructor </w:t>
+      </w:r>
+      <w:proofErr w:type="gramStart"/>
+      <w:r>
+        <w:t>functions(</w:t>
+      </w:r>
+      <w:proofErr w:type="gramEnd"/>
+      <w:r>
+        <w:t>create objects)</w:t>
       </w:r>
     </w:p>
     <w:p>
@@ -412,7 +623,36 @@
         <w:t>New</w:t>
       </w:r>
       <w:r>
-        <w:t>: keyword that initializes the new object(var name = new human([contructor func]))</w:t>
+        <w:t xml:space="preserve">: keyword that initializes the new </w:t>
+      </w:r>
+      <w:proofErr w:type="gramStart"/>
+      <w:r>
+        <w:t>object(</w:t>
+      </w:r>
+      <w:proofErr w:type="spellStart"/>
+      <w:proofErr w:type="gramEnd"/>
+      <w:r>
+        <w:t>var</w:t>
+      </w:r>
+      <w:proofErr w:type="spellEnd"/>
+      <w:r>
+        <w:t xml:space="preserve"> name = new human([</w:t>
+      </w:r>
+      <w:proofErr w:type="spellStart"/>
+      <w:r>
+        <w:t>contructor</w:t>
+      </w:r>
+      <w:proofErr w:type="spellEnd"/>
+      <w:r>
+        <w:t xml:space="preserve"> </w:t>
+      </w:r>
+      <w:proofErr w:type="spellStart"/>
+      <w:r>
+        <w:t>func</w:t>
+      </w:r>
+      <w:proofErr w:type="spellEnd"/>
+      <w:r>
+        <w:t>]))</w:t>
       </w:r>
     </w:p>
     <w:p>
@@ -446,56 +686,111 @@
         </w:rPr>
         <w:t xml:space="preserve"> or just use different types of quotes </w:t>
       </w:r>
+      <w:proofErr w:type="gramStart"/>
       <w:r>
         <w:rPr>
           <w:b/>
         </w:rPr>
-        <w:t>[“ ‘ “ or ‘ “ ‘]</w:t>
-      </w:r>
-    </w:p>
-    <w:p>
-      <w:pPr>
-        <w:spacing w:after="0" w:line="240" w:lineRule="auto"/>
+        <w:t>[“ ‘</w:t>
+      </w:r>
+      <w:proofErr w:type="gramEnd"/>
+      <w:r>
         <w:rPr>
           <w:b/>
         </w:rPr>
-      </w:pPr>
-    </w:p>
-    <w:p>
-      <w:pPr>
-        <w:spacing w:after="0" w:line="240" w:lineRule="auto"/>
-        <w:rPr>
-          <w:u w:val="single"/>
-        </w:rPr>
-      </w:pPr>
-      <w:r>
-        <w:rPr>
-          <w:u w:val="single"/>
-        </w:rPr>
-        <w:t>Turnary operators:</w:t>
-      </w:r>
-    </w:p>
-    <w:p>
-      <w:pPr>
-        <w:spacing w:after="0" w:line="240" w:lineRule="auto"/>
-      </w:pPr>
-      <w:r>
+        <w:t xml:space="preserve"> “ or ‘ “ ‘]</w:t>
+      </w:r>
+    </w:p>
+    <w:p>
+      <w:pPr>
+        <w:spacing w:after="0" w:line="240" w:lineRule="auto"/>
+        <w:rPr>
+          <w:b/>
+        </w:rPr>
+      </w:pPr>
+    </w:p>
+    <w:p>
+      <w:pPr>
+        <w:spacing w:after="0" w:line="240" w:lineRule="auto"/>
+        <w:rPr>
+          <w:u w:val="single"/>
+        </w:rPr>
+      </w:pPr>
+      <w:proofErr w:type="spellStart"/>
+      <w:r>
+        <w:rPr>
+          <w:u w:val="single"/>
+        </w:rPr>
+        <w:t>Turnary</w:t>
+      </w:r>
+      <w:proofErr w:type="spellEnd"/>
+      <w:r>
+        <w:rPr>
+          <w:u w:val="single"/>
+        </w:rPr>
+        <w:t xml:space="preserve"> operators:</w:t>
+      </w:r>
+    </w:p>
+    <w:p>
+      <w:pPr>
+        <w:spacing w:after="0" w:line="240" w:lineRule="auto"/>
+      </w:pPr>
+      <w:r>
+        <w:lastRenderedPageBreak/>
         <w:tab/>
-        <w:t>Var num = [Boolean statement] ? [value if bool is true]:[value if bool is false]</w:t>
-      </w:r>
-    </w:p>
-    <w:p>
-      <w:pPr>
-        <w:spacing w:after="0" w:line="240" w:lineRule="auto"/>
-        <w:rPr>
-          <w:u w:val="single"/>
-        </w:rPr>
-      </w:pPr>
-      <w:r>
-        <w:rPr>
-          <w:u w:val="single"/>
-        </w:rPr>
-        <w:t>Prototype func:</w:t>
+        <w:t xml:space="preserve">Var </w:t>
+      </w:r>
+      <w:proofErr w:type="spellStart"/>
+      <w:r>
+        <w:t>num</w:t>
+      </w:r>
+      <w:proofErr w:type="spellEnd"/>
+      <w:r>
+        <w:t xml:space="preserve"> = [Boolean statement</w:t>
+      </w:r>
+      <w:proofErr w:type="gramStart"/>
+      <w:r>
+        <w:t>] ?</w:t>
+      </w:r>
+      <w:proofErr w:type="gramEnd"/>
+      <w:r>
+        <w:t xml:space="preserve"> [value if bool is true</w:t>
+      </w:r>
+      <w:proofErr w:type="gramStart"/>
+      <w:r>
+        <w:t>]:[</w:t>
+      </w:r>
+      <w:proofErr w:type="gramEnd"/>
+      <w:r>
+        <w:t>value if bool is false]</w:t>
+      </w:r>
+    </w:p>
+    <w:p>
+      <w:pPr>
+        <w:spacing w:after="0" w:line="240" w:lineRule="auto"/>
+        <w:rPr>
+          <w:u w:val="single"/>
+        </w:rPr>
+      </w:pPr>
+      <w:r>
+        <w:rPr>
+          <w:u w:val="single"/>
+        </w:rPr>
+        <w:t xml:space="preserve">Prototype </w:t>
+      </w:r>
+      <w:proofErr w:type="spellStart"/>
+      <w:r>
+        <w:rPr>
+          <w:u w:val="single"/>
+        </w:rPr>
+        <w:t>func</w:t>
+      </w:r>
+      <w:proofErr w:type="spellEnd"/>
+      <w:r>
+        <w:rPr>
+          <w:u w:val="single"/>
+        </w:rPr>
+        <w:t>:</w:t>
       </w:r>
     </w:p>
     <w:p>
@@ -504,10 +799,28 @@
       </w:pPr>
       <w:r>
         <w:tab/>
-        <w:t>Its for adding methods/properties to overall obj without altering the original constructor func</w:t>
-      </w:r>
-      <w:bookmarkStart w:id="0" w:name="_GoBack"/>
-      <w:bookmarkEnd w:id="0"/>
+      </w:r>
+      <w:proofErr w:type="spellStart"/>
+      <w:r>
+        <w:t>Its</w:t>
+      </w:r>
+      <w:proofErr w:type="spellEnd"/>
+      <w:r>
+        <w:t xml:space="preserve"> for adding methods/properties to overall </w:t>
+      </w:r>
+      <w:proofErr w:type="spellStart"/>
+      <w:r>
+        <w:t>obj</w:t>
+      </w:r>
+      <w:proofErr w:type="spellEnd"/>
+      <w:r>
+        <w:t xml:space="preserve"> without altering the original constructor </w:t>
+      </w:r>
+      <w:proofErr w:type="spellStart"/>
+      <w:r>
+        <w:t>func</w:t>
+      </w:r>
+      <w:proofErr w:type="spellEnd"/>
     </w:p>
     <w:p>
       <w:pPr>
@@ -527,11 +840,320 @@
         <w:spacing w:after="0" w:line="240" w:lineRule="auto"/>
       </w:pPr>
       <w:r>
+        <w:t>3 functions go into establishing any type of game state:</w:t>
+      </w:r>
+    </w:p>
+    <w:p>
+      <w:pPr>
+        <w:spacing w:after="0" w:line="240" w:lineRule="auto"/>
+      </w:pPr>
+      <w:r>
+        <w:tab/>
+        <w:t>P</w:t>
+      </w:r>
+      <w:r>
+        <w:t>reload</w:t>
+      </w:r>
+      <w:r>
+        <w:t xml:space="preserve">: mostly to just load up any </w:t>
+      </w:r>
+      <w:r>
+        <w:t>art assets that will be used</w:t>
+      </w:r>
+    </w:p>
+    <w:p>
+      <w:pPr>
+        <w:spacing w:after="0" w:line="240" w:lineRule="auto"/>
+      </w:pPr>
+      <w:r>
+        <w:tab/>
+        <w:t>Create: setting the initial values for variables in game state</w:t>
+      </w:r>
+      <w:r>
+        <w:t xml:space="preserve"> + which </w:t>
+      </w:r>
+      <w:proofErr w:type="spellStart"/>
+      <w:r>
+        <w:t>funcs</w:t>
+      </w:r>
+      <w:proofErr w:type="spellEnd"/>
+      <w:r>
+        <w:t xml:space="preserve"> used</w:t>
+      </w:r>
+    </w:p>
+    <w:p>
+      <w:pPr>
+        <w:spacing w:after="0" w:line="240" w:lineRule="auto"/>
+      </w:pPr>
+      <w:r>
+        <w:tab/>
+        <w:t xml:space="preserve">Update: updates the info in frame of the </w:t>
+      </w:r>
+      <w:proofErr w:type="gramStart"/>
+      <w:r>
+        <w:t>game(</w:t>
+      </w:r>
+      <w:proofErr w:type="gramEnd"/>
+      <w:r>
+        <w:t>about 60 times per second [60fps])</w:t>
+      </w:r>
+    </w:p>
+    <w:p>
+      <w:pPr>
+        <w:spacing w:after="0" w:line="240" w:lineRule="auto"/>
+      </w:pPr>
+    </w:p>
+    <w:p>
+      <w:pPr>
+        <w:spacing w:after="0" w:line="240" w:lineRule="auto"/>
+      </w:pPr>
+      <w:r>
         <w:rPr>
           <w:b/>
-          <w:u w:val="single"/>
-        </w:rPr>
-        <w:lastRenderedPageBreak/>
+        </w:rPr>
+        <w:t xml:space="preserve">Event </w:t>
+      </w:r>
+      <w:proofErr w:type="gramStart"/>
+      <w:r>
+        <w:rPr>
+          <w:b/>
+        </w:rPr>
+        <w:t>Listener(</w:t>
+      </w:r>
+      <w:proofErr w:type="gramEnd"/>
+      <w:r>
+        <w:rPr>
+          <w:b/>
+        </w:rPr>
+        <w:t>for keyboard input):</w:t>
+      </w:r>
+      <w:r>
+        <w:t xml:space="preserve"> (</w:t>
+      </w:r>
+      <w:proofErr w:type="spellStart"/>
+      <w:r>
+        <w:t>captlization</w:t>
+      </w:r>
+      <w:proofErr w:type="spellEnd"/>
+      <w:r>
+        <w:t xml:space="preserve"> matters)</w:t>
+      </w:r>
+      <w:r>
+        <w:rPr>
+          <w:b/>
+        </w:rPr>
+        <w:t xml:space="preserve"> </w:t>
+      </w:r>
+      <w:r>
+        <w:t xml:space="preserve"> game.</w:t>
+      </w:r>
+      <w:r>
+        <w:rPr>
+          <w:u w:val="single"/>
+        </w:rPr>
+        <w:t>input</w:t>
+      </w:r>
+      <w:r>
+        <w:t>.</w:t>
+      </w:r>
+      <w:r>
+        <w:rPr>
+          <w:u w:val="single"/>
+        </w:rPr>
+        <w:t>k</w:t>
+      </w:r>
+      <w:r>
+        <w:rPr>
+          <w:u w:val="single"/>
+        </w:rPr>
+        <w:t>eyboard</w:t>
+      </w:r>
+      <w:r>
+        <w:t>.addKey(….)</w:t>
+      </w:r>
+      <w:r>
+        <w:t>.</w:t>
+      </w:r>
+      <w:r>
+        <w:rPr>
+          <w:u w:val="single"/>
+        </w:rPr>
+        <w:t>onDown</w:t>
+      </w:r>
+      <w:r>
+        <w:t>.add([func]</w:t>
+      </w:r>
+      <w:r>
+        <w:t>,[listenerContext],[priority],[arguments for the function]);</w:t>
+      </w:r>
+    </w:p>
+    <w:p>
+      <w:pPr>
+        <w:spacing w:after="0" w:line="240" w:lineRule="auto"/>
+      </w:pPr>
+      <w:r>
+        <w:tab/>
+        <w:t xml:space="preserve">…. is the </w:t>
+      </w:r>
+      <w:r>
+        <w:rPr>
+          <w:u w:val="single"/>
+        </w:rPr>
+        <w:t>keycode</w:t>
+      </w:r>
+      <w:r>
+        <w:t xml:space="preserve"> for the key you are using</w:t>
+      </w:r>
+    </w:p>
+    <w:p>
+      <w:pPr>
+        <w:spacing w:after="0" w:line="240" w:lineRule="auto"/>
+      </w:pPr>
+      <w:r>
+        <w:tab/>
+      </w:r>
+      <w:r>
+        <w:rPr>
+          <w:b/>
+        </w:rPr>
+        <w:t>Keycodes</w:t>
+      </w:r>
+      <w:r>
+        <w:rPr>
+          <w:b/>
+        </w:rPr>
+        <w:t xml:space="preserve"> can be determined via</w:t>
+      </w:r>
+      <w:r>
+        <w:t xml:space="preserve">: </w:t>
+      </w:r>
+      <w:proofErr w:type="spellStart"/>
+      <w:proofErr w:type="gramStart"/>
+      <w:r>
+        <w:t>Phaser.Keyboard</w:t>
+      </w:r>
+      <w:proofErr w:type="spellEnd"/>
+      <w:r>
+        <w:t>.[</w:t>
+      </w:r>
+      <w:proofErr w:type="gramEnd"/>
+      <w:r>
+        <w:t>key on keyboard]</w:t>
+      </w:r>
+    </w:p>
+    <w:p>
+      <w:pPr>
+        <w:spacing w:after="0" w:line="240" w:lineRule="auto"/>
+      </w:pPr>
+      <w:r>
+        <w:tab/>
+      </w:r>
+      <w:r>
+        <w:tab/>
+        <w:t>Numbers need to be typed out and capitalized 1 = ONE</w:t>
+      </w:r>
+    </w:p>
+    <w:p>
+      <w:pPr>
+        <w:spacing w:after="0" w:line="240" w:lineRule="auto"/>
+      </w:pPr>
+    </w:p>
+    <w:p>
+      <w:pPr>
+        <w:spacing w:after="0" w:line="240" w:lineRule="auto"/>
+      </w:pPr>
+      <w:r>
+        <w:t>Even listeners are local to .</w:t>
+      </w:r>
+      <w:proofErr w:type="spellStart"/>
+      <w:r>
+        <w:t>js</w:t>
+      </w:r>
+      <w:proofErr w:type="spellEnd"/>
+      <w:r>
+        <w:t xml:space="preserve"> file they </w:t>
+      </w:r>
+      <w:proofErr w:type="gramStart"/>
+      <w:r>
+        <w:t>are located in</w:t>
+      </w:r>
+      <w:proofErr w:type="gramEnd"/>
+    </w:p>
+    <w:p>
+      <w:pPr>
+        <w:spacing w:after="0" w:line="240" w:lineRule="auto"/>
+      </w:pPr>
+      <w:r>
+        <w:t xml:space="preserve">Functions are global is they are labeled like </w:t>
+      </w:r>
+    </w:p>
+    <w:p>
+      <w:pPr>
+        <w:spacing w:after="0" w:line="240" w:lineRule="auto"/>
+      </w:pPr>
+      <w:r>
+        <w:tab/>
+        <w:t>function [</w:t>
+      </w:r>
+      <w:proofErr w:type="spellStart"/>
+      <w:r>
+        <w:t>funcname</w:t>
+      </w:r>
+      <w:proofErr w:type="spellEnd"/>
+      <w:r>
+        <w:t>]([</w:t>
+      </w:r>
+      <w:proofErr w:type="spellStart"/>
+      <w:r>
+        <w:t>args</w:t>
+      </w:r>
+      <w:proofErr w:type="spellEnd"/>
+      <w:proofErr w:type="gramStart"/>
+      <w:r>
+        <w:t>]){</w:t>
+      </w:r>
+      <w:proofErr w:type="gramEnd"/>
+    </w:p>
+    <w:p>
+      <w:pPr>
+        <w:spacing w:after="0" w:line="240" w:lineRule="auto"/>
+      </w:pPr>
+      <w:r>
+        <w:tab/>
+      </w:r>
+      <w:r>
+        <w:tab/>
+        <w:t>…..</w:t>
+      </w:r>
+    </w:p>
+    <w:p>
+      <w:pPr>
+        <w:spacing w:after="0" w:line="240" w:lineRule="auto"/>
+      </w:pPr>
+      <w:r>
+        <w:tab/>
+        <w:t>};</w:t>
+      </w:r>
+    </w:p>
+    <w:p>
+      <w:pPr>
+        <w:spacing w:after="0" w:line="240" w:lineRule="auto"/>
+      </w:pPr>
+    </w:p>
+    <w:p>
+      <w:pPr>
+        <w:spacing w:after="0" w:line="240" w:lineRule="auto"/>
+      </w:pPr>
+    </w:p>
+    <w:p>
+      <w:pPr>
+        <w:spacing w:after="0" w:line="240" w:lineRule="auto"/>
+      </w:pPr>
+      <w:r>
+        <w:rPr>
+          <w:b/>
+          <w:u w:val="single"/>
+        </w:rPr>
         <w:t>History of games</w:t>
       </w:r>
     </w:p>
@@ -540,7 +1162,15 @@
         <w:spacing w:after="0" w:line="240" w:lineRule="auto"/>
       </w:pPr>
       <w:r>
-        <w:t>1976 - 1978 = birth of 8 bit consoles:</w:t>
+        <w:t xml:space="preserve">1976 - 1978 = birth of </w:t>
+      </w:r>
+      <w:proofErr w:type="gramStart"/>
+      <w:r>
+        <w:t>8 bit</w:t>
+      </w:r>
+      <w:proofErr w:type="gramEnd"/>
+      <w:r>
+        <w:t xml:space="preserve"> consoles:</w:t>
       </w:r>
     </w:p>
     <w:p>
@@ -562,7 +1192,15 @@
         <w:sym w:font="Wingdings" w:char="F0E0"/>
       </w:r>
       <w:r>
-        <w:t xml:space="preserve"> Atari 2600 produced($200) </w:t>
+        <w:t xml:space="preserve"> Atari 2600 </w:t>
+      </w:r>
+      <w:proofErr w:type="gramStart"/>
+      <w:r>
+        <w:t>produced(</w:t>
+      </w:r>
+      <w:proofErr w:type="gramEnd"/>
+      <w:r>
+        <w:t xml:space="preserve">$200) </w:t>
       </w:r>
     </w:p>
     <w:p>
@@ -578,7 +1216,15 @@
         <w:spacing w:after="0" w:line="240" w:lineRule="auto"/>
       </w:pPr>
       <w:r>
-        <w:t xml:space="preserve">    Nintendo releases Othello(1</w:t>
+        <w:t xml:space="preserve">    Nintendo releases </w:t>
+      </w:r>
+      <w:proofErr w:type="gramStart"/>
+      <w:r>
+        <w:t>Othello(</w:t>
+      </w:r>
+      <w:proofErr w:type="gramEnd"/>
+      <w:r>
+        <w:t>1</w:t>
       </w:r>
       <w:r>
         <w:rPr>
@@ -603,7 +1249,15 @@
         <w:spacing w:after="0" w:line="240" w:lineRule="auto"/>
       </w:pPr>
       <w:r>
-        <w:t xml:space="preserve">    Asteriods(Atari)</w:t>
+        <w:t xml:space="preserve">    </w:t>
+      </w:r>
+      <w:proofErr w:type="spellStart"/>
+      <w:r>
+        <w:t>Asteriods</w:t>
+      </w:r>
+      <w:proofErr w:type="spellEnd"/>
+      <w:r>
+        <w:t>(Atari)</w:t>
       </w:r>
       <w:r>
         <w:tab/>
@@ -611,22 +1265,44 @@
       </w:r>
       <w:r>
         <w:tab/>
-        <w:t>Frogger(Konomi/Sega)</w:t>
+      </w:r>
+      <w:proofErr w:type="spellStart"/>
+      <w:r>
+        <w:t>Frogger</w:t>
+      </w:r>
+      <w:proofErr w:type="spellEnd"/>
+      <w:r>
+        <w:t>(Konomi/Sega)</w:t>
       </w:r>
       <w:r>
         <w:tab/>
       </w:r>
       <w:r>
         <w:tab/>
-        <w:t>Donky Kong(Nintendo)</w:t>
-      </w:r>
-    </w:p>
-    <w:p>
-      <w:pPr>
-        <w:spacing w:after="0" w:line="240" w:lineRule="auto"/>
-      </w:pPr>
-      <w:r>
-        <w:t xml:space="preserve">    Tanks(Atari/US army)</w:t>
+      </w:r>
+      <w:proofErr w:type="spellStart"/>
+      <w:r>
+        <w:t>Donky</w:t>
+      </w:r>
+      <w:proofErr w:type="spellEnd"/>
+      <w:r>
+        <w:t xml:space="preserve"> Kong(Nintendo)</w:t>
+      </w:r>
+    </w:p>
+    <w:p>
+      <w:pPr>
+        <w:spacing w:after="0" w:line="240" w:lineRule="auto"/>
+      </w:pPr>
+      <w:r>
+        <w:t xml:space="preserve">    </w:t>
+      </w:r>
+      <w:proofErr w:type="gramStart"/>
+      <w:r>
+        <w:t>Tanks(</w:t>
+      </w:r>
+      <w:proofErr w:type="gramEnd"/>
+      <w:r>
+        <w:t>Atari/US army)</w:t>
       </w:r>
       <w:r>
         <w:tab/>
@@ -645,15 +1321,39 @@
         <w:spacing w:after="0" w:line="240" w:lineRule="auto"/>
       </w:pPr>
       <w:r>
-        <w:t xml:space="preserve">    Focus on hype + influx of bad games (the standout game of this = E.T the extra terristral)</w:t>
-      </w:r>
-    </w:p>
-    <w:p>
-      <w:pPr>
-        <w:spacing w:after="0" w:line="240" w:lineRule="auto"/>
-      </w:pPr>
-      <w:r>
-        <w:t xml:space="preserve">    Riase of PC computer(commodore 24)</w:t>
+        <w:t xml:space="preserve">    Focus on hype + influx of bad games (the standout game of this = E.T the extra </w:t>
+      </w:r>
+      <w:proofErr w:type="spellStart"/>
+      <w:r>
+        <w:t>terristral</w:t>
+      </w:r>
+      <w:proofErr w:type="spellEnd"/>
+      <w:r>
+        <w:t>)</w:t>
+      </w:r>
+    </w:p>
+    <w:p>
+      <w:pPr>
+        <w:spacing w:after="0" w:line="240" w:lineRule="auto"/>
+      </w:pPr>
+      <w:r>
+        <w:t xml:space="preserve">    </w:t>
+      </w:r>
+      <w:proofErr w:type="spellStart"/>
+      <w:r>
+        <w:t>Riase</w:t>
+      </w:r>
+      <w:proofErr w:type="spellEnd"/>
+      <w:r>
+        <w:t xml:space="preserve"> of PC </w:t>
+      </w:r>
+      <w:proofErr w:type="gramStart"/>
+      <w:r>
+        <w:t>computer(</w:t>
+      </w:r>
+      <w:proofErr w:type="gramEnd"/>
+      <w:r>
+        <w:t>commodore 24)</w:t>
       </w:r>
     </w:p>
     <w:p>
@@ -669,15 +1369,39 @@
         <w:spacing w:after="0" w:line="240" w:lineRule="auto"/>
       </w:pPr>
       <w:r>
-        <w:t xml:space="preserve">    1985: Nintendo releases NES with Zelda(8 – bit console)</w:t>
-      </w:r>
-    </w:p>
-    <w:p>
-      <w:pPr>
-        <w:spacing w:after="0" w:line="240" w:lineRule="auto"/>
-      </w:pPr>
-      <w:r>
-        <w:t xml:space="preserve">1989 = Gameboy relased + tetris included with </w:t>
+        <w:t xml:space="preserve">    1985: Nintendo releases NES with </w:t>
+      </w:r>
+      <w:proofErr w:type="gramStart"/>
+      <w:r>
+        <w:t>Zelda(</w:t>
+      </w:r>
+      <w:proofErr w:type="gramEnd"/>
+      <w:r>
+        <w:t>8 – bit console)</w:t>
+      </w:r>
+    </w:p>
+    <w:p>
+      <w:pPr>
+        <w:spacing w:after="0" w:line="240" w:lineRule="auto"/>
+      </w:pPr>
+      <w:r>
+        <w:t xml:space="preserve">1989 = Gameboy </w:t>
+      </w:r>
+      <w:proofErr w:type="spellStart"/>
+      <w:r>
+        <w:t>relased</w:t>
+      </w:r>
+      <w:proofErr w:type="spellEnd"/>
+      <w:r>
+        <w:t xml:space="preserve"> + </w:t>
+      </w:r>
+      <w:proofErr w:type="spellStart"/>
+      <w:r>
+        <w:t>tetris</w:t>
+      </w:r>
+      <w:proofErr w:type="spellEnd"/>
+      <w:r>
+        <w:t xml:space="preserve"> included with </w:t>
       </w:r>
     </w:p>
     <w:p>
@@ -693,7 +1417,20 @@
         <w:spacing w:after="0" w:line="240" w:lineRule="auto"/>
       </w:pPr>
       <w:r>
-        <w:t>1989 = Sega released the Gensis(16-bit console) + Sonic</w:t>
+        <w:t xml:space="preserve">1989 = Sega released the </w:t>
+      </w:r>
+      <w:proofErr w:type="spellStart"/>
+      <w:proofErr w:type="gramStart"/>
+      <w:r>
+        <w:t>Gensis</w:t>
+      </w:r>
+      <w:proofErr w:type="spellEnd"/>
+      <w:r>
+        <w:t>(</w:t>
+      </w:r>
+      <w:proofErr w:type="gramEnd"/>
+      <w:r>
+        <w:t>16-bit console) + Sonic</w:t>
       </w:r>
     </w:p>
     <w:p>
@@ -1360,7 +2097,6 @@
   <w:style w:type="character" w:default="1" w:styleId="DefaultParagraphFont">
     <w:name w:val="Default Paragraph Font"/>
     <w:uiPriority w:val="1"/>
-    <w:semiHidden/>
     <w:unhideWhenUsed/>
   </w:style>
   <w:style w:type="table" w:default="1" w:styleId="TableNormal">
@@ -1721,7 +2457,7 @@
 </file>
 
 <file path=customXml/itemProps1.xml><?xml version="1.0" encoding="utf-8"?>
-<ds:datastoreItem xmlns:ds="http://schemas.openxmlformats.org/officeDocument/2006/customXml" ds:itemID="{F7DCFBAD-D8CE-42CD-BF98-562DAE8D8EB9}">
+<ds:datastoreItem xmlns:ds="http://schemas.openxmlformats.org/officeDocument/2006/customXml" ds:itemID="{6C1387BD-6C07-41DA-AE15-FDFA797F7C91}">
   <ds:schemaRefs>
     <ds:schemaRef ds:uri="http://schemas.openxmlformats.org/officeDocument/2006/bibliography"/>
   </ds:schemaRefs>

</xml_diff>